<commit_message>
feat: added context chapter to documentation
</commit_message>
<xml_diff>
--- a/documentation/Aim.docx
+++ b/documentation/Aim.docx
@@ -5,14 +5,54 @@
     <w:p>
       <w:pPr>
         <w:rPr>
-          <w:lang w:val="pl-PL"/>
+          <w:lang w:val="en-US"/>
         </w:rPr>
       </w:pPr>
       <w:r>
         <w:rPr>
-          <w:lang w:val="pl-PL"/>
+          <w:lang w:val="en-US"/>
         </w:rPr>
         <w:t>Ala ma kota</w:t>
+      </w:r>
+    </w:p>
+    <w:p>
+      <w:pPr>
+        <w:rPr>
+          <w:lang w:val="en-US"/>
+        </w:rPr>
+      </w:pPr>
+    </w:p>
+    <w:p>
+      <w:pPr>
+        <w:rPr>
+          <w:lang w:val="en-US"/>
+        </w:rPr>
+      </w:pPr>
+    </w:p>
+    <w:p>
+      <w:pPr>
+        <w:rPr>
+          <w:lang w:val="en-US"/>
+        </w:rPr>
+      </w:pPr>
+      <w:r>
+        <w:rPr>
+          <w:lang w:val="en-US"/>
+        </w:rPr>
+        <w:t>Context</w:t>
+      </w:r>
+    </w:p>
+    <w:p>
+      <w:pPr>
+        <w:rPr>
+          <w:lang w:val="en-US"/>
+        </w:rPr>
+      </w:pPr>
+      <w:r>
+        <w:rPr>
+          <w:lang w:val="en-US"/>
+        </w:rPr>
+        <w:t>This is addtional context etc….</w:t>
       </w:r>
     </w:p>
     <w:sectPr>

</xml_diff>

<commit_message>
feat: added context chapter to documentation (#2)
</commit_message>
<xml_diff>
--- a/documentation/Aim.docx
+++ b/documentation/Aim.docx
@@ -5,14 +5,54 @@
     <w:p>
       <w:pPr>
         <w:rPr>
-          <w:lang w:val="pl-PL"/>
+          <w:lang w:val="en-US"/>
         </w:rPr>
       </w:pPr>
       <w:r>
         <w:rPr>
-          <w:lang w:val="pl-PL"/>
+          <w:lang w:val="en-US"/>
         </w:rPr>
         <w:t>Ala ma kota</w:t>
+      </w:r>
+    </w:p>
+    <w:p>
+      <w:pPr>
+        <w:rPr>
+          <w:lang w:val="en-US"/>
+        </w:rPr>
+      </w:pPr>
+    </w:p>
+    <w:p>
+      <w:pPr>
+        <w:rPr>
+          <w:lang w:val="en-US"/>
+        </w:rPr>
+      </w:pPr>
+    </w:p>
+    <w:p>
+      <w:pPr>
+        <w:rPr>
+          <w:lang w:val="en-US"/>
+        </w:rPr>
+      </w:pPr>
+      <w:r>
+        <w:rPr>
+          <w:lang w:val="en-US"/>
+        </w:rPr>
+        <w:t>Context</w:t>
+      </w:r>
+    </w:p>
+    <w:p>
+      <w:pPr>
+        <w:rPr>
+          <w:lang w:val="en-US"/>
+        </w:rPr>
+      </w:pPr>
+      <w:r>
+        <w:rPr>
+          <w:lang w:val="en-US"/>
+        </w:rPr>
+        <w:t>This is addtional context etc….</w:t>
       </w:r>
     </w:p>
     <w:sectPr>

</xml_diff>